<commit_message>
Se actualiza la evidencia 1096-AA1-EV01/1096-AA1-EV02
</commit_message>
<xml_diff>
--- a/Fase 3/GA6/1096/AA1-Falta/EV01/GA6-220501096-AA1-EV01.docx
+++ b/Fase 3/GA6/1096/AA1-Falta/EV01/GA6-220501096-AA1-EV01.docx
@@ -434,10 +434,20 @@
       <w:r>
         <w:rPr>
           <w:rFonts w:ascii="Times New Roman" w:hAnsi="Times New Roman"/>
-          <w:sz w:val="24"/>
-          <w:szCs w:val="24"/>
-        </w:rPr>
-        <w:t>RTA:</w:t>
+          <w:b/>
+          <w:bCs/>
+          <w:sz w:val="24"/>
+          <w:szCs w:val="24"/>
+        </w:rPr>
+        <w:t>RTA</w:t>
+      </w:r>
+      <w:r>
+        <w:rPr>
+          <w:rFonts w:ascii="Times New Roman" w:hAnsi="Times New Roman"/>
+          <w:sz w:val="24"/>
+          <w:szCs w:val="24"/>
+        </w:rPr>
+        <w:t>:</w:t>
       </w:r>
       <w:r>
         <w:rPr>
@@ -447,14 +457,791 @@
         </w:rPr>
         <w:t xml:space="preserve"> </w:t>
       </w:r>
-      <w:r>
-        <w:rPr>
-          <w:rFonts w:ascii="Times New Roman" w:hAnsi="Times New Roman"/>
-          <w:sz w:val="24"/>
-          <w:szCs w:val="24"/>
-        </w:rPr>
-        <w:t>Para resolver problemas en un proyecto de grado de un portafolio web de desarrollador, se puede aplicar el modelo relacional para organizar los datos en tablas relacionales. La cardinalidad se refiere a la relación entre las tablas, como muchos a muchos, uno a muchos, etc. La normalización es el proceso de asegurar que las tablas están organizadas de manera eficiente y sin redundancia de información. Esto puede ayudar a garantizar la integridad de los datos y mejorar el rendimiento de las consultas.</w:t>
-      </w:r>
+    </w:p>
+    <w:p>
+      <w:pPr>
+        <w:numPr>
+          <w:ilvl w:val="0"/>
+          <w:numId w:val="10"/>
+        </w:numPr>
+        <w:rPr>
+          <w:rFonts w:ascii="Times New Roman" w:hAnsi="Times New Roman"/>
+          <w:sz w:val="24"/>
+          <w:szCs w:val="24"/>
+        </w:rPr>
+      </w:pPr>
+      <w:r>
+        <w:rPr>
+          <w:rFonts w:ascii="Times New Roman" w:hAnsi="Times New Roman"/>
+          <w:sz w:val="24"/>
+          <w:szCs w:val="24"/>
+        </w:rPr>
+        <w:t>Diseñar las colecciones y los campos de cada una:</w:t>
+      </w:r>
+    </w:p>
+    <w:p>
+      <w:pPr>
+        <w:numPr>
+          <w:ilvl w:val="1"/>
+          <w:numId w:val="10"/>
+        </w:numPr>
+        <w:rPr>
+          <w:rFonts w:ascii="Times New Roman" w:hAnsi="Times New Roman"/>
+          <w:sz w:val="24"/>
+          <w:szCs w:val="24"/>
+        </w:rPr>
+      </w:pPr>
+      <w:r>
+        <w:rPr>
+          <w:rFonts w:ascii="Times New Roman" w:hAnsi="Times New Roman"/>
+          <w:sz w:val="24"/>
+          <w:szCs w:val="24"/>
+        </w:rPr>
+        <w:t>La colección "usuarios" tendrá campos como nombre de usuario, correo electrónico, contraseña, fecha de registro, etc.</w:t>
+      </w:r>
+    </w:p>
+    <w:p>
+      <w:pPr>
+        <w:numPr>
+          <w:ilvl w:val="1"/>
+          <w:numId w:val="10"/>
+        </w:numPr>
+        <w:rPr>
+          <w:rFonts w:ascii="Times New Roman" w:hAnsi="Times New Roman"/>
+          <w:sz w:val="24"/>
+          <w:szCs w:val="24"/>
+        </w:rPr>
+      </w:pPr>
+      <w:r>
+        <w:rPr>
+          <w:rFonts w:ascii="Times New Roman" w:hAnsi="Times New Roman"/>
+          <w:sz w:val="24"/>
+          <w:szCs w:val="24"/>
+        </w:rPr>
+        <w:t>La colección "proyectos" tendrá campos como nombre del proyecto, descripción, fecha de creación, usuario propietario (referencia a la colección de usuarios), categoría (referencia a la colección de categorías), etc.</w:t>
+      </w:r>
+    </w:p>
+    <w:p>
+      <w:pPr>
+        <w:numPr>
+          <w:ilvl w:val="1"/>
+          <w:numId w:val="10"/>
+        </w:numPr>
+        <w:rPr>
+          <w:rFonts w:ascii="Times New Roman" w:hAnsi="Times New Roman"/>
+          <w:sz w:val="24"/>
+          <w:szCs w:val="24"/>
+        </w:rPr>
+      </w:pPr>
+      <w:r>
+        <w:rPr>
+          <w:rFonts w:ascii="Times New Roman" w:hAnsi="Times New Roman"/>
+          <w:sz w:val="24"/>
+          <w:szCs w:val="24"/>
+        </w:rPr>
+        <w:t>La colección "imágenes" tendrá campos como nombre de la imagen, URL, proyecto al que pertenece (referencia a la colección de proyectos), etc.</w:t>
+      </w:r>
+    </w:p>
+    <w:p>
+      <w:pPr>
+        <w:numPr>
+          <w:ilvl w:val="1"/>
+          <w:numId w:val="10"/>
+        </w:numPr>
+        <w:rPr>
+          <w:rFonts w:ascii="Times New Roman" w:hAnsi="Times New Roman"/>
+          <w:sz w:val="24"/>
+          <w:szCs w:val="24"/>
+        </w:rPr>
+      </w:pPr>
+      <w:r>
+        <w:rPr>
+          <w:rFonts w:ascii="Times New Roman" w:hAnsi="Times New Roman"/>
+          <w:sz w:val="24"/>
+          <w:szCs w:val="24"/>
+        </w:rPr>
+        <w:t>La colección "categorías" tendrá campos como nombre de la categoría, descripción, etc.</w:t>
+      </w:r>
+    </w:p>
+    <w:p>
+      <w:pPr>
+        <w:numPr>
+          <w:ilvl w:val="0"/>
+          <w:numId w:val="10"/>
+        </w:numPr>
+        <w:rPr>
+          <w:rFonts w:ascii="Times New Roman" w:hAnsi="Times New Roman"/>
+          <w:sz w:val="24"/>
+          <w:szCs w:val="24"/>
+        </w:rPr>
+      </w:pPr>
+      <w:r>
+        <w:rPr>
+          <w:rFonts w:ascii="Times New Roman" w:hAnsi="Times New Roman"/>
+          <w:sz w:val="24"/>
+          <w:szCs w:val="24"/>
+        </w:rPr>
+        <w:t>Establecer las relaciones entre las colecciones:</w:t>
+      </w:r>
+    </w:p>
+    <w:p>
+      <w:pPr>
+        <w:numPr>
+          <w:ilvl w:val="1"/>
+          <w:numId w:val="10"/>
+        </w:numPr>
+        <w:rPr>
+          <w:rFonts w:ascii="Times New Roman" w:hAnsi="Times New Roman"/>
+          <w:sz w:val="24"/>
+          <w:szCs w:val="24"/>
+        </w:rPr>
+      </w:pPr>
+      <w:r>
+        <w:rPr>
+          <w:rFonts w:ascii="Times New Roman" w:hAnsi="Times New Roman"/>
+          <w:sz w:val="24"/>
+          <w:szCs w:val="24"/>
+        </w:rPr>
+        <w:t>Un usuario tiene varios proyectos (relación de uno a muchos).</w:t>
+      </w:r>
+    </w:p>
+    <w:p>
+      <w:pPr>
+        <w:numPr>
+          <w:ilvl w:val="1"/>
+          <w:numId w:val="10"/>
+        </w:numPr>
+        <w:rPr>
+          <w:rFonts w:ascii="Times New Roman" w:hAnsi="Times New Roman"/>
+          <w:sz w:val="24"/>
+          <w:szCs w:val="24"/>
+        </w:rPr>
+      </w:pPr>
+      <w:r>
+        <w:rPr>
+          <w:rFonts w:ascii="Times New Roman" w:hAnsi="Times New Roman"/>
+          <w:sz w:val="24"/>
+          <w:szCs w:val="24"/>
+        </w:rPr>
+        <w:t>Un proyecto pertenece a un usuario (relación de muchos a uno)</w:t>
+      </w:r>
+    </w:p>
+    <w:p>
+      <w:pPr>
+        <w:numPr>
+          <w:ilvl w:val="1"/>
+          <w:numId w:val="10"/>
+        </w:numPr>
+        <w:rPr>
+          <w:rFonts w:ascii="Times New Roman" w:hAnsi="Times New Roman"/>
+          <w:sz w:val="24"/>
+          <w:szCs w:val="24"/>
+        </w:rPr>
+      </w:pPr>
+      <w:r>
+        <w:rPr>
+          <w:rFonts w:ascii="Times New Roman" w:hAnsi="Times New Roman"/>
+          <w:sz w:val="24"/>
+          <w:szCs w:val="24"/>
+        </w:rPr>
+        <w:t>Un proyecto tiene varias imágenes (relación de uno a muchos)</w:t>
+      </w:r>
+    </w:p>
+    <w:p>
+      <w:pPr>
+        <w:numPr>
+          <w:ilvl w:val="1"/>
+          <w:numId w:val="10"/>
+        </w:numPr>
+        <w:rPr>
+          <w:rFonts w:ascii="Times New Roman" w:hAnsi="Times New Roman"/>
+          <w:sz w:val="24"/>
+          <w:szCs w:val="24"/>
+        </w:rPr>
+      </w:pPr>
+      <w:r>
+        <w:rPr>
+          <w:rFonts w:ascii="Times New Roman" w:hAnsi="Times New Roman"/>
+          <w:sz w:val="24"/>
+          <w:szCs w:val="24"/>
+        </w:rPr>
+        <w:t>Una imagen pertenece a un proyecto (relación de muchos a uno)</w:t>
+      </w:r>
+    </w:p>
+    <w:p>
+      <w:pPr>
+        <w:numPr>
+          <w:ilvl w:val="1"/>
+          <w:numId w:val="10"/>
+        </w:numPr>
+        <w:rPr>
+          <w:rFonts w:ascii="Times New Roman" w:hAnsi="Times New Roman"/>
+          <w:sz w:val="24"/>
+          <w:szCs w:val="24"/>
+        </w:rPr>
+      </w:pPr>
+      <w:r>
+        <w:rPr>
+          <w:rFonts w:ascii="Times New Roman" w:hAnsi="Times New Roman"/>
+          <w:sz w:val="24"/>
+          <w:szCs w:val="24"/>
+        </w:rPr>
+        <w:t>Un proyecto tiene una categoría (relación de uno a uno)</w:t>
+      </w:r>
+    </w:p>
+    <w:p>
+      <w:pPr>
+        <w:numPr>
+          <w:ilvl w:val="1"/>
+          <w:numId w:val="10"/>
+        </w:numPr>
+        <w:rPr>
+          <w:rFonts w:ascii="Times New Roman" w:hAnsi="Times New Roman"/>
+          <w:sz w:val="24"/>
+          <w:szCs w:val="24"/>
+        </w:rPr>
+      </w:pPr>
+      <w:r>
+        <w:rPr>
+          <w:rFonts w:ascii="Times New Roman" w:hAnsi="Times New Roman"/>
+          <w:sz w:val="24"/>
+          <w:szCs w:val="24"/>
+        </w:rPr>
+        <w:t>Una categoría pertenece a varios proyectos (relación de muchos a uno)</w:t>
+      </w:r>
+    </w:p>
+    <w:p>
+      <w:pPr>
+        <w:numPr>
+          <w:ilvl w:val="0"/>
+          <w:numId w:val="10"/>
+        </w:numPr>
+        <w:rPr>
+          <w:rFonts w:ascii="Times New Roman" w:hAnsi="Times New Roman"/>
+          <w:sz w:val="24"/>
+          <w:szCs w:val="24"/>
+        </w:rPr>
+      </w:pPr>
+      <w:r>
+        <w:rPr>
+          <w:rFonts w:ascii="Times New Roman" w:hAnsi="Times New Roman"/>
+          <w:sz w:val="24"/>
+          <w:szCs w:val="24"/>
+        </w:rPr>
+        <w:t>Aplicar las reglas de normalización:</w:t>
+      </w:r>
+    </w:p>
+    <w:p>
+      <w:pPr>
+        <w:numPr>
+          <w:ilvl w:val="1"/>
+          <w:numId w:val="10"/>
+        </w:numPr>
+        <w:rPr>
+          <w:rFonts w:ascii="Times New Roman" w:hAnsi="Times New Roman"/>
+          <w:sz w:val="24"/>
+          <w:szCs w:val="24"/>
+        </w:rPr>
+      </w:pPr>
+      <w:r>
+        <w:rPr>
+          <w:rFonts w:ascii="Times New Roman" w:hAnsi="Times New Roman"/>
+          <w:sz w:val="24"/>
+          <w:szCs w:val="24"/>
+        </w:rPr>
+        <w:t>Evitar la redundancia de información, por ejemplo, no incluir la categoría de un proyecto en cada imagen relacionada con ese proyecto, en cambio, se puede hacer referencia a la categoría en el proyecto.</w:t>
+      </w:r>
+    </w:p>
+    <w:p>
+      <w:pPr>
+        <w:numPr>
+          <w:ilvl w:val="1"/>
+          <w:numId w:val="10"/>
+        </w:numPr>
+        <w:rPr>
+          <w:rFonts w:ascii="Times New Roman" w:hAnsi="Times New Roman"/>
+          <w:sz w:val="24"/>
+          <w:szCs w:val="24"/>
+        </w:rPr>
+      </w:pPr>
+      <w:r>
+        <w:rPr>
+          <w:rFonts w:ascii="Times New Roman" w:hAnsi="Times New Roman"/>
+          <w:sz w:val="24"/>
+          <w:szCs w:val="24"/>
+        </w:rPr>
+        <w:t>Evitar la anormalidad, por ejemplo, no permitir que un proyecto tenga más de una categoría.</w:t>
+      </w:r>
+    </w:p>
+    <w:p>
+      <w:pPr>
+        <w:numPr>
+          <w:ilvl w:val="0"/>
+          <w:numId w:val="10"/>
+        </w:numPr>
+        <w:rPr>
+          <w:rFonts w:ascii="Times New Roman" w:hAnsi="Times New Roman"/>
+          <w:sz w:val="24"/>
+          <w:szCs w:val="24"/>
+        </w:rPr>
+      </w:pPr>
+      <w:r>
+        <w:rPr>
+          <w:rFonts w:ascii="Times New Roman" w:hAnsi="Times New Roman"/>
+          <w:sz w:val="24"/>
+          <w:szCs w:val="24"/>
+        </w:rPr>
+        <w:t>Crear las colecciones:</w:t>
+      </w:r>
+    </w:p>
+    <w:p>
+      <w:pPr>
+        <w:numPr>
+          <w:ilvl w:val="1"/>
+          <w:numId w:val="10"/>
+        </w:numPr>
+        <w:rPr>
+          <w:rFonts w:ascii="Times New Roman" w:hAnsi="Times New Roman"/>
+          <w:sz w:val="24"/>
+          <w:szCs w:val="24"/>
+        </w:rPr>
+      </w:pPr>
+      <w:r>
+        <w:rPr>
+          <w:rFonts w:ascii="Times New Roman" w:hAnsi="Times New Roman"/>
+          <w:sz w:val="24"/>
+          <w:szCs w:val="24"/>
+        </w:rPr>
+        <w:t xml:space="preserve">Puede utilizar los comandos </w:t>
+      </w:r>
+      <w:proofErr w:type="spellStart"/>
+      <w:proofErr w:type="gramStart"/>
+      <w:r>
+        <w:rPr>
+          <w:rFonts w:ascii="Times New Roman" w:hAnsi="Times New Roman"/>
+          <w:b/>
+          <w:bCs/>
+          <w:sz w:val="24"/>
+          <w:szCs w:val="24"/>
+        </w:rPr>
+        <w:t>db.createCollection</w:t>
+      </w:r>
+      <w:proofErr w:type="spellEnd"/>
+      <w:proofErr w:type="gramEnd"/>
+      <w:r>
+        <w:rPr>
+          <w:rFonts w:ascii="Times New Roman" w:hAnsi="Times New Roman"/>
+          <w:b/>
+          <w:bCs/>
+          <w:sz w:val="24"/>
+          <w:szCs w:val="24"/>
+        </w:rPr>
+        <w:t>("</w:t>
+      </w:r>
+      <w:proofErr w:type="spellStart"/>
+      <w:r>
+        <w:rPr>
+          <w:rFonts w:ascii="Times New Roman" w:hAnsi="Times New Roman"/>
+          <w:b/>
+          <w:bCs/>
+          <w:sz w:val="24"/>
+          <w:szCs w:val="24"/>
+        </w:rPr>
+        <w:t>nombre_coleccion</w:t>
+      </w:r>
+      <w:proofErr w:type="spellEnd"/>
+      <w:r>
+        <w:rPr>
+          <w:rFonts w:ascii="Times New Roman" w:hAnsi="Times New Roman"/>
+          <w:b/>
+          <w:bCs/>
+          <w:sz w:val="24"/>
+          <w:szCs w:val="24"/>
+        </w:rPr>
+        <w:t>")</w:t>
+      </w:r>
+      <w:r>
+        <w:rPr>
+          <w:rFonts w:ascii="Times New Roman" w:hAnsi="Times New Roman"/>
+          <w:sz w:val="24"/>
+          <w:szCs w:val="24"/>
+        </w:rPr>
+        <w:t xml:space="preserve"> para crear las colecciones en MongoDB</w:t>
+      </w:r>
+    </w:p>
+    <w:p>
+      <w:pPr>
+        <w:numPr>
+          <w:ilvl w:val="0"/>
+          <w:numId w:val="10"/>
+        </w:numPr>
+        <w:rPr>
+          <w:rFonts w:ascii="Times New Roman" w:hAnsi="Times New Roman"/>
+          <w:sz w:val="24"/>
+          <w:szCs w:val="24"/>
+        </w:rPr>
+      </w:pPr>
+      <w:r>
+        <w:rPr>
+          <w:rFonts w:ascii="Times New Roman" w:hAnsi="Times New Roman"/>
+          <w:sz w:val="24"/>
+          <w:szCs w:val="24"/>
+        </w:rPr>
+        <w:lastRenderedPageBreak/>
+        <w:t>Insertar los datos:</w:t>
+      </w:r>
+    </w:p>
+    <w:p>
+      <w:pPr>
+        <w:numPr>
+          <w:ilvl w:val="1"/>
+          <w:numId w:val="10"/>
+        </w:numPr>
+        <w:rPr>
+          <w:rFonts w:ascii="Times New Roman" w:hAnsi="Times New Roman"/>
+          <w:sz w:val="24"/>
+          <w:szCs w:val="24"/>
+        </w:rPr>
+      </w:pPr>
+      <w:r>
+        <w:rPr>
+          <w:rFonts w:ascii="Times New Roman" w:hAnsi="Times New Roman"/>
+          <w:sz w:val="24"/>
+          <w:szCs w:val="24"/>
+        </w:rPr>
+        <w:t xml:space="preserve">Puede utilizar el comando </w:t>
+      </w:r>
+      <w:proofErr w:type="spellStart"/>
+      <w:proofErr w:type="gramStart"/>
+      <w:r>
+        <w:rPr>
+          <w:rFonts w:ascii="Times New Roman" w:hAnsi="Times New Roman"/>
+          <w:b/>
+          <w:bCs/>
+          <w:sz w:val="24"/>
+          <w:szCs w:val="24"/>
+        </w:rPr>
+        <w:t>db.nombre</w:t>
+      </w:r>
+      <w:proofErr w:type="gramEnd"/>
+      <w:r>
+        <w:rPr>
+          <w:rFonts w:ascii="Times New Roman" w:hAnsi="Times New Roman"/>
+          <w:b/>
+          <w:bCs/>
+          <w:sz w:val="24"/>
+          <w:szCs w:val="24"/>
+        </w:rPr>
+        <w:t>_coleccion.insert</w:t>
+      </w:r>
+      <w:proofErr w:type="spellEnd"/>
+      <w:r>
+        <w:rPr>
+          <w:rFonts w:ascii="Times New Roman" w:hAnsi="Times New Roman"/>
+          <w:b/>
+          <w:bCs/>
+          <w:sz w:val="24"/>
+          <w:szCs w:val="24"/>
+        </w:rPr>
+        <w:t>(documento)</w:t>
+      </w:r>
+      <w:r>
+        <w:rPr>
+          <w:rFonts w:ascii="Times New Roman" w:hAnsi="Times New Roman"/>
+          <w:sz w:val="24"/>
+          <w:szCs w:val="24"/>
+        </w:rPr>
+        <w:t xml:space="preserve"> para insertar documentos en cada colección.</w:t>
+      </w:r>
+    </w:p>
+    <w:p>
+      <w:pPr>
+        <w:rPr>
+          <w:rFonts w:ascii="Times New Roman" w:hAnsi="Times New Roman"/>
+          <w:sz w:val="24"/>
+          <w:szCs w:val="24"/>
+        </w:rPr>
+      </w:pPr>
+      <w:r>
+        <w:rPr>
+          <w:rFonts w:ascii="Times New Roman" w:hAnsi="Times New Roman"/>
+          <w:sz w:val="24"/>
+          <w:szCs w:val="24"/>
+        </w:rPr>
+        <w:t>Para la normalización del proyecto</w:t>
+      </w:r>
+    </w:p>
+    <w:p>
+      <w:pPr>
+        <w:rPr>
+          <w:rFonts w:ascii="Times New Roman" w:hAnsi="Times New Roman"/>
+          <w:sz w:val="24"/>
+          <w:szCs w:val="24"/>
+        </w:rPr>
+      </w:pPr>
+      <w:r>
+        <w:rPr>
+          <w:rFonts w:ascii="Times New Roman" w:hAnsi="Times New Roman"/>
+          <w:sz w:val="24"/>
+          <w:szCs w:val="24"/>
+        </w:rPr>
+        <w:t>Para realizar la normalización de las colecciones de usuarios, proyectos, imágenes y categorías en MongoDB, puede seguir los siguientes pasos:</w:t>
+      </w:r>
+    </w:p>
+    <w:p>
+      <w:pPr>
+        <w:numPr>
+          <w:ilvl w:val="0"/>
+          <w:numId w:val="11"/>
+        </w:numPr>
+        <w:rPr>
+          <w:rFonts w:ascii="Times New Roman" w:hAnsi="Times New Roman"/>
+          <w:sz w:val="24"/>
+          <w:szCs w:val="24"/>
+        </w:rPr>
+      </w:pPr>
+      <w:r>
+        <w:rPr>
+          <w:rFonts w:ascii="Times New Roman" w:hAnsi="Times New Roman"/>
+          <w:sz w:val="24"/>
+          <w:szCs w:val="24"/>
+        </w:rPr>
+        <w:t>Evitar la redundancia de información:</w:t>
+      </w:r>
+    </w:p>
+    <w:p>
+      <w:pPr>
+        <w:numPr>
+          <w:ilvl w:val="1"/>
+          <w:numId w:val="11"/>
+        </w:numPr>
+        <w:rPr>
+          <w:rFonts w:ascii="Times New Roman" w:hAnsi="Times New Roman"/>
+          <w:sz w:val="24"/>
+          <w:szCs w:val="24"/>
+        </w:rPr>
+      </w:pPr>
+      <w:r>
+        <w:rPr>
+          <w:rFonts w:ascii="Times New Roman" w:hAnsi="Times New Roman"/>
+          <w:sz w:val="24"/>
+          <w:szCs w:val="24"/>
+        </w:rPr>
+        <w:t>No incluir información redundante en las colecciones, como la categoría de un proyecto en cada imagen relacionada con ese proyecto. En cambio, puede hacer referencia a la categoría en el proyecto.</w:t>
+      </w:r>
+    </w:p>
+    <w:p>
+      <w:pPr>
+        <w:numPr>
+          <w:ilvl w:val="0"/>
+          <w:numId w:val="11"/>
+        </w:numPr>
+        <w:rPr>
+          <w:rFonts w:ascii="Times New Roman" w:hAnsi="Times New Roman"/>
+          <w:sz w:val="24"/>
+          <w:szCs w:val="24"/>
+        </w:rPr>
+      </w:pPr>
+      <w:r>
+        <w:rPr>
+          <w:rFonts w:ascii="Times New Roman" w:hAnsi="Times New Roman"/>
+          <w:sz w:val="24"/>
+          <w:szCs w:val="24"/>
+        </w:rPr>
+        <w:t>Evitar la anormalidad:</w:t>
+      </w:r>
+    </w:p>
+    <w:p>
+      <w:pPr>
+        <w:numPr>
+          <w:ilvl w:val="1"/>
+          <w:numId w:val="11"/>
+        </w:numPr>
+        <w:rPr>
+          <w:rFonts w:ascii="Times New Roman" w:hAnsi="Times New Roman"/>
+          <w:sz w:val="24"/>
+          <w:szCs w:val="24"/>
+        </w:rPr>
+      </w:pPr>
+      <w:r>
+        <w:rPr>
+          <w:rFonts w:ascii="Times New Roman" w:hAnsi="Times New Roman"/>
+          <w:sz w:val="24"/>
+          <w:szCs w:val="24"/>
+        </w:rPr>
+        <w:t>No permitir que un proyecto tenga más de una categoría, ya que esto causaría problemas de integridad y consistencia en la base de datos.</w:t>
+      </w:r>
+    </w:p>
+    <w:p>
+      <w:pPr>
+        <w:numPr>
+          <w:ilvl w:val="0"/>
+          <w:numId w:val="11"/>
+        </w:numPr>
+        <w:rPr>
+          <w:rFonts w:ascii="Times New Roman" w:hAnsi="Times New Roman"/>
+          <w:sz w:val="24"/>
+          <w:szCs w:val="24"/>
+        </w:rPr>
+      </w:pPr>
+      <w:r>
+        <w:rPr>
+          <w:rFonts w:ascii="Times New Roman" w:hAnsi="Times New Roman"/>
+          <w:sz w:val="24"/>
+          <w:szCs w:val="24"/>
+        </w:rPr>
+        <w:t>Asegurar la integridad referencial:</w:t>
+      </w:r>
+    </w:p>
+    <w:p>
+      <w:pPr>
+        <w:numPr>
+          <w:ilvl w:val="1"/>
+          <w:numId w:val="11"/>
+        </w:numPr>
+        <w:rPr>
+          <w:rFonts w:ascii="Times New Roman" w:hAnsi="Times New Roman"/>
+          <w:sz w:val="24"/>
+          <w:szCs w:val="24"/>
+        </w:rPr>
+      </w:pPr>
+      <w:r>
+        <w:rPr>
+          <w:rFonts w:ascii="Times New Roman" w:hAnsi="Times New Roman"/>
+          <w:sz w:val="24"/>
+          <w:szCs w:val="24"/>
+        </w:rPr>
+        <w:t>Utilizar campos de referencia para establecer relaciones entre colecciones, como el usuario propietario de un proyecto y la categoría a la que pertenece.</w:t>
+      </w:r>
+    </w:p>
+    <w:p>
+      <w:pPr>
+        <w:numPr>
+          <w:ilvl w:val="0"/>
+          <w:numId w:val="11"/>
+        </w:numPr>
+        <w:rPr>
+          <w:rFonts w:ascii="Times New Roman" w:hAnsi="Times New Roman"/>
+          <w:sz w:val="24"/>
+          <w:szCs w:val="24"/>
+        </w:rPr>
+      </w:pPr>
+      <w:r>
+        <w:rPr>
+          <w:rFonts w:ascii="Times New Roman" w:hAnsi="Times New Roman"/>
+          <w:sz w:val="24"/>
+          <w:szCs w:val="24"/>
+        </w:rPr>
+        <w:t>Evitar la dependencia funcional parcial:</w:t>
+      </w:r>
+    </w:p>
+    <w:p>
+      <w:pPr>
+        <w:numPr>
+          <w:ilvl w:val="1"/>
+          <w:numId w:val="11"/>
+        </w:numPr>
+        <w:rPr>
+          <w:rFonts w:ascii="Times New Roman" w:hAnsi="Times New Roman"/>
+          <w:sz w:val="24"/>
+          <w:szCs w:val="24"/>
+        </w:rPr>
+      </w:pPr>
+      <w:r>
+        <w:rPr>
+          <w:rFonts w:ascii="Times New Roman" w:hAnsi="Times New Roman"/>
+          <w:sz w:val="24"/>
+          <w:szCs w:val="24"/>
+        </w:rPr>
+        <w:t>No depender de un subconjunto de los campos de una colección para identificar un registro único. Por ejemplo, en lugar de utilizar sólo el nombre de usuario como clave principal, se recomienda utilizar un identificador único generado automáticamente.</w:t>
+      </w:r>
+    </w:p>
+    <w:p>
+      <w:pPr>
+        <w:numPr>
+          <w:ilvl w:val="0"/>
+          <w:numId w:val="11"/>
+        </w:numPr>
+        <w:rPr>
+          <w:rFonts w:ascii="Times New Roman" w:hAnsi="Times New Roman"/>
+          <w:sz w:val="24"/>
+          <w:szCs w:val="24"/>
+        </w:rPr>
+      </w:pPr>
+      <w:r>
+        <w:rPr>
+          <w:rFonts w:ascii="Times New Roman" w:hAnsi="Times New Roman"/>
+          <w:sz w:val="24"/>
+          <w:szCs w:val="24"/>
+        </w:rPr>
+        <w:t>Asegurar la integridad de los datos:</w:t>
+      </w:r>
+    </w:p>
+    <w:p>
+      <w:pPr>
+        <w:numPr>
+          <w:ilvl w:val="1"/>
+          <w:numId w:val="11"/>
+        </w:numPr>
+        <w:rPr>
+          <w:rFonts w:ascii="Times New Roman" w:hAnsi="Times New Roman"/>
+          <w:sz w:val="24"/>
+          <w:szCs w:val="24"/>
+        </w:rPr>
+      </w:pPr>
+      <w:r>
+        <w:rPr>
+          <w:rFonts w:ascii="Times New Roman" w:hAnsi="Times New Roman"/>
+          <w:sz w:val="24"/>
+          <w:szCs w:val="24"/>
+        </w:rPr>
+        <w:t>Utilizar restricciones y validaciones para asegurar que los datos ingresados en cada campo cumplen con los requisitos específicos.</w:t>
+      </w:r>
+    </w:p>
+    <w:p>
+      <w:pPr>
+        <w:rPr>
+          <w:rFonts w:ascii="Times New Roman" w:hAnsi="Times New Roman"/>
+          <w:sz w:val="24"/>
+          <w:szCs w:val="24"/>
+        </w:rPr>
+      </w:pPr>
+      <w:r>
+        <w:rPr>
+          <w:rFonts w:ascii="Times New Roman" w:hAnsi="Times New Roman"/>
+          <w:sz w:val="24"/>
+          <w:szCs w:val="24"/>
+        </w:rPr>
+        <w:t>Es importante tener en cuenta que estos son solo algunos ejemplos de cómo se puede aplicar la normalización en MongoDB, y puede haber diferentes enfoques y técnicas según las necesidades específicas de su proyecto.</w:t>
+      </w:r>
+    </w:p>
+    <w:p>
+      <w:pPr>
+        <w:rPr>
+          <w:rFonts w:ascii="Times New Roman" w:hAnsi="Times New Roman"/>
+          <w:vanish/>
+          <w:sz w:val="24"/>
+          <w:szCs w:val="24"/>
+        </w:rPr>
+      </w:pPr>
+      <w:r>
+        <w:rPr>
+          <w:rFonts w:ascii="Times New Roman" w:hAnsi="Times New Roman"/>
+          <w:vanish/>
+          <w:sz w:val="24"/>
+          <w:szCs w:val="24"/>
+        </w:rPr>
+        <w:t>Principio del formulario</w:t>
+      </w:r>
+    </w:p>
+    <w:p>
+      <w:pPr>
+        <w:rPr>
+          <w:rFonts w:ascii="Times New Roman" w:hAnsi="Times New Roman"/>
+          <w:sz w:val="24"/>
+          <w:szCs w:val="24"/>
+        </w:rPr>
+      </w:pPr>
     </w:p>
     <w:p>
       <w:pPr>
@@ -1140,6 +1927,240 @@
     </w:lvl>
   </w:abstractNum>
   <w:abstractNum w:abstractNumId="5" w15:restartNumberingAfterBreak="0">
+    <w:nsid w:val="3B32210C"/>
+    <w:multiLevelType w:val="multilevel"/>
+    <w:tmpl w:val="29586142"/>
+    <w:lvl w:ilvl="0">
+      <w:start w:val="1"/>
+      <w:numFmt w:val="decimal"/>
+      <w:lvlText w:val="%1."/>
+      <w:lvlJc w:val="left"/>
+      <w:pPr>
+        <w:tabs>
+          <w:tab w:val="num" w:pos="720"/>
+        </w:tabs>
+        <w:ind w:left="720" w:hanging="360"/>
+      </w:pPr>
+    </w:lvl>
+    <w:lvl w:ilvl="1">
+      <w:start w:val="1"/>
+      <w:numFmt w:val="bullet"/>
+      <w:lvlText w:val=""/>
+      <w:lvlJc w:val="left"/>
+      <w:pPr>
+        <w:tabs>
+          <w:tab w:val="num" w:pos="1440"/>
+        </w:tabs>
+        <w:ind w:left="1440" w:hanging="360"/>
+      </w:pPr>
+      <w:rPr>
+        <w:rFonts w:ascii="Symbol" w:hAnsi="Symbol" w:hint="default"/>
+        <w:sz w:val="20"/>
+      </w:rPr>
+    </w:lvl>
+    <w:lvl w:ilvl="2" w:tentative="1">
+      <w:start w:val="1"/>
+      <w:numFmt w:val="decimal"/>
+      <w:lvlText w:val="%3."/>
+      <w:lvlJc w:val="left"/>
+      <w:pPr>
+        <w:tabs>
+          <w:tab w:val="num" w:pos="2160"/>
+        </w:tabs>
+        <w:ind w:left="2160" w:hanging="360"/>
+      </w:pPr>
+    </w:lvl>
+    <w:lvl w:ilvl="3" w:tentative="1">
+      <w:start w:val="1"/>
+      <w:numFmt w:val="decimal"/>
+      <w:lvlText w:val="%4."/>
+      <w:lvlJc w:val="left"/>
+      <w:pPr>
+        <w:tabs>
+          <w:tab w:val="num" w:pos="2880"/>
+        </w:tabs>
+        <w:ind w:left="2880" w:hanging="360"/>
+      </w:pPr>
+    </w:lvl>
+    <w:lvl w:ilvl="4" w:tentative="1">
+      <w:start w:val="1"/>
+      <w:numFmt w:val="decimal"/>
+      <w:lvlText w:val="%5."/>
+      <w:lvlJc w:val="left"/>
+      <w:pPr>
+        <w:tabs>
+          <w:tab w:val="num" w:pos="3600"/>
+        </w:tabs>
+        <w:ind w:left="3600" w:hanging="360"/>
+      </w:pPr>
+    </w:lvl>
+    <w:lvl w:ilvl="5" w:tentative="1">
+      <w:start w:val="1"/>
+      <w:numFmt w:val="decimal"/>
+      <w:lvlText w:val="%6."/>
+      <w:lvlJc w:val="left"/>
+      <w:pPr>
+        <w:tabs>
+          <w:tab w:val="num" w:pos="4320"/>
+        </w:tabs>
+        <w:ind w:left="4320" w:hanging="360"/>
+      </w:pPr>
+    </w:lvl>
+    <w:lvl w:ilvl="6" w:tentative="1">
+      <w:start w:val="1"/>
+      <w:numFmt w:val="decimal"/>
+      <w:lvlText w:val="%7."/>
+      <w:lvlJc w:val="left"/>
+      <w:pPr>
+        <w:tabs>
+          <w:tab w:val="num" w:pos="5040"/>
+        </w:tabs>
+        <w:ind w:left="5040" w:hanging="360"/>
+      </w:pPr>
+    </w:lvl>
+    <w:lvl w:ilvl="7" w:tentative="1">
+      <w:start w:val="1"/>
+      <w:numFmt w:val="decimal"/>
+      <w:lvlText w:val="%8."/>
+      <w:lvlJc w:val="left"/>
+      <w:pPr>
+        <w:tabs>
+          <w:tab w:val="num" w:pos="5760"/>
+        </w:tabs>
+        <w:ind w:left="5760" w:hanging="360"/>
+      </w:pPr>
+    </w:lvl>
+    <w:lvl w:ilvl="8" w:tentative="1">
+      <w:start w:val="1"/>
+      <w:numFmt w:val="decimal"/>
+      <w:lvlText w:val="%9."/>
+      <w:lvlJc w:val="left"/>
+      <w:pPr>
+        <w:tabs>
+          <w:tab w:val="num" w:pos="6480"/>
+        </w:tabs>
+        <w:ind w:left="6480" w:hanging="360"/>
+      </w:pPr>
+    </w:lvl>
+  </w:abstractNum>
+  <w:abstractNum w:abstractNumId="6" w15:restartNumberingAfterBreak="0">
+    <w:nsid w:val="4F605D00"/>
+    <w:multiLevelType w:val="multilevel"/>
+    <w:tmpl w:val="46267274"/>
+    <w:lvl w:ilvl="0">
+      <w:start w:val="1"/>
+      <w:numFmt w:val="decimal"/>
+      <w:lvlText w:val="%1."/>
+      <w:lvlJc w:val="left"/>
+      <w:pPr>
+        <w:tabs>
+          <w:tab w:val="num" w:pos="720"/>
+        </w:tabs>
+        <w:ind w:left="720" w:hanging="360"/>
+      </w:pPr>
+    </w:lvl>
+    <w:lvl w:ilvl="1">
+      <w:start w:val="1"/>
+      <w:numFmt w:val="bullet"/>
+      <w:lvlText w:val=""/>
+      <w:lvlJc w:val="left"/>
+      <w:pPr>
+        <w:tabs>
+          <w:tab w:val="num" w:pos="1440"/>
+        </w:tabs>
+        <w:ind w:left="1440" w:hanging="360"/>
+      </w:pPr>
+      <w:rPr>
+        <w:rFonts w:ascii="Symbol" w:hAnsi="Symbol" w:hint="default"/>
+        <w:sz w:val="20"/>
+      </w:rPr>
+    </w:lvl>
+    <w:lvl w:ilvl="2" w:tentative="1">
+      <w:start w:val="1"/>
+      <w:numFmt w:val="decimal"/>
+      <w:lvlText w:val="%3."/>
+      <w:lvlJc w:val="left"/>
+      <w:pPr>
+        <w:tabs>
+          <w:tab w:val="num" w:pos="2160"/>
+        </w:tabs>
+        <w:ind w:left="2160" w:hanging="360"/>
+      </w:pPr>
+    </w:lvl>
+    <w:lvl w:ilvl="3" w:tentative="1">
+      <w:start w:val="1"/>
+      <w:numFmt w:val="decimal"/>
+      <w:lvlText w:val="%4."/>
+      <w:lvlJc w:val="left"/>
+      <w:pPr>
+        <w:tabs>
+          <w:tab w:val="num" w:pos="2880"/>
+        </w:tabs>
+        <w:ind w:left="2880" w:hanging="360"/>
+      </w:pPr>
+    </w:lvl>
+    <w:lvl w:ilvl="4" w:tentative="1">
+      <w:start w:val="1"/>
+      <w:numFmt w:val="decimal"/>
+      <w:lvlText w:val="%5."/>
+      <w:lvlJc w:val="left"/>
+      <w:pPr>
+        <w:tabs>
+          <w:tab w:val="num" w:pos="3600"/>
+        </w:tabs>
+        <w:ind w:left="3600" w:hanging="360"/>
+      </w:pPr>
+    </w:lvl>
+    <w:lvl w:ilvl="5" w:tentative="1">
+      <w:start w:val="1"/>
+      <w:numFmt w:val="decimal"/>
+      <w:lvlText w:val="%6."/>
+      <w:lvlJc w:val="left"/>
+      <w:pPr>
+        <w:tabs>
+          <w:tab w:val="num" w:pos="4320"/>
+        </w:tabs>
+        <w:ind w:left="4320" w:hanging="360"/>
+      </w:pPr>
+    </w:lvl>
+    <w:lvl w:ilvl="6" w:tentative="1">
+      <w:start w:val="1"/>
+      <w:numFmt w:val="decimal"/>
+      <w:lvlText w:val="%7."/>
+      <w:lvlJc w:val="left"/>
+      <w:pPr>
+        <w:tabs>
+          <w:tab w:val="num" w:pos="5040"/>
+        </w:tabs>
+        <w:ind w:left="5040" w:hanging="360"/>
+      </w:pPr>
+    </w:lvl>
+    <w:lvl w:ilvl="7" w:tentative="1">
+      <w:start w:val="1"/>
+      <w:numFmt w:val="decimal"/>
+      <w:lvlText w:val="%8."/>
+      <w:lvlJc w:val="left"/>
+      <w:pPr>
+        <w:tabs>
+          <w:tab w:val="num" w:pos="5760"/>
+        </w:tabs>
+        <w:ind w:left="5760" w:hanging="360"/>
+      </w:pPr>
+    </w:lvl>
+    <w:lvl w:ilvl="8" w:tentative="1">
+      <w:start w:val="1"/>
+      <w:numFmt w:val="decimal"/>
+      <w:lvlText w:val="%9."/>
+      <w:lvlJc w:val="left"/>
+      <w:pPr>
+        <w:tabs>
+          <w:tab w:val="num" w:pos="6480"/>
+        </w:tabs>
+        <w:ind w:left="6480" w:hanging="360"/>
+      </w:pPr>
+    </w:lvl>
+  </w:abstractNum>
+  <w:abstractNum w:abstractNumId="7" w15:restartNumberingAfterBreak="0">
     <w:nsid w:val="59195ADA"/>
     <w:multiLevelType w:val="multilevel"/>
     <w:tmpl w:val="4C26A74C"/>
@@ -1256,7 +2277,7 @@
       </w:pPr>
     </w:lvl>
   </w:abstractNum>
-  <w:abstractNum w:abstractNumId="6" w15:restartNumberingAfterBreak="0">
+  <w:abstractNum w:abstractNumId="8" w15:restartNumberingAfterBreak="0">
     <w:nsid w:val="6E297785"/>
     <w:multiLevelType w:val="multilevel"/>
     <w:tmpl w:val="D4FA3666"/>
@@ -1369,7 +2390,7 @@
       </w:pPr>
     </w:lvl>
   </w:abstractNum>
-  <w:abstractNum w:abstractNumId="7" w15:restartNumberingAfterBreak="0">
+  <w:abstractNum w:abstractNumId="9" w15:restartNumberingAfterBreak="0">
     <w:nsid w:val="70542904"/>
     <w:multiLevelType w:val="multilevel"/>
     <w:tmpl w:val="97B0DDD0"/>
@@ -1482,7 +2503,7 @@
       </w:pPr>
     </w:lvl>
   </w:abstractNum>
-  <w:abstractNum w:abstractNumId="8" w15:restartNumberingAfterBreak="0">
+  <w:abstractNum w:abstractNumId="10" w15:restartNumberingAfterBreak="0">
     <w:nsid w:val="749D3042"/>
     <w:multiLevelType w:val="singleLevel"/>
     <w:tmpl w:val="749D3042"/>
@@ -1503,7 +2524,7 @@
     </w:lvl>
   </w:abstractNum>
   <w:num w:numId="1" w16cid:durableId="859318672">
-    <w:abstractNumId w:val="8"/>
+    <w:abstractNumId w:val="10"/>
   </w:num>
   <w:num w:numId="2" w16cid:durableId="1841239559">
     <w:abstractNumId w:val="0"/>
@@ -1515,7 +2536,7 @@
     <w:abstractNumId w:val="1"/>
   </w:num>
   <w:num w:numId="5" w16cid:durableId="1120954241">
-    <w:abstractNumId w:val="7"/>
+    <w:abstractNumId w:val="9"/>
   </w:num>
   <w:num w:numId="6" w16cid:durableId="410812024">
     <w:abstractNumId w:val="2"/>
@@ -1524,9 +2545,15 @@
     <w:abstractNumId w:val="3"/>
   </w:num>
   <w:num w:numId="8" w16cid:durableId="1394892976">
+    <w:abstractNumId w:val="7"/>
+  </w:num>
+  <w:num w:numId="9" w16cid:durableId="214200567">
+    <w:abstractNumId w:val="8"/>
+  </w:num>
+  <w:num w:numId="10" w16cid:durableId="663777556">
     <w:abstractNumId w:val="5"/>
   </w:num>
-  <w:num w:numId="9" w16cid:durableId="214200567">
+  <w:num w:numId="11" w16cid:durableId="2030331001">
     <w:abstractNumId w:val="6"/>
   </w:num>
 </w:numbering>
@@ -2622,10 +3649,6 @@
 </file>
 
 <file path=customXml/item1.xml><?xml version="1.0" encoding="utf-8"?>
-<b:Sources xmlns:b="http://schemas.openxmlformats.org/officeDocument/2006/bibliography" xmlns="http://schemas.openxmlformats.org/officeDocument/2006/bibliography" SelectedStyle="\APA.XSL" StyleName="APA"/>
-</file>
-
-<file path=customXml/item2.xml><?xml version="1.0" encoding="utf-8"?>
 <s:customData xmlns="http://www.wps.cn/officeDocument/2013/wpsCustomData" xmlns:s="http://www.wps.cn/officeDocument/2013/wpsCustomData">
   <customSectProps>
     <customSectPr/>
@@ -2639,18 +3662,22 @@
 </s:customData>
 </file>
 
+<file path=customXml/item2.xml><?xml version="1.0" encoding="utf-8"?>
+<b:Sources xmlns:b="http://schemas.openxmlformats.org/officeDocument/2006/bibliography" xmlns="http://schemas.openxmlformats.org/officeDocument/2006/bibliography" SelectedStyle="\APA.XSL" StyleName="APA"/>
+</file>
+
 <file path=customXml/itemProps1.xml><?xml version="1.0" encoding="utf-8"?>
+<ds:datastoreItem xmlns:ds="http://schemas.openxmlformats.org/officeDocument/2006/customXml" ds:itemID="{B1977F7D-205B-4081-913C-38D41E755F92}">
+  <ds:schemaRefs>
+    <ds:schemaRef ds:uri="http://www.wps.cn/officeDocument/2013/wpsCustomData"/>
+  </ds:schemaRefs>
+</ds:datastoreItem>
+</file>
+
+<file path=customXml/itemProps2.xml><?xml version="1.0" encoding="utf-8"?>
 <ds:datastoreItem xmlns:ds="http://schemas.openxmlformats.org/officeDocument/2006/customXml" ds:itemID="{38926922-6BBA-4E3B-ACCA-513862E436F1}">
   <ds:schemaRefs>
     <ds:schemaRef ds:uri="http://schemas.openxmlformats.org/officeDocument/2006/bibliography"/>
   </ds:schemaRefs>
 </ds:datastoreItem>
-</file>
-
-<file path=customXml/itemProps2.xml><?xml version="1.0" encoding="utf-8"?>
-<ds:datastoreItem xmlns:ds="http://schemas.openxmlformats.org/officeDocument/2006/customXml" ds:itemID="{B1977F7D-205B-4081-913C-38D41E755F92}">
-  <ds:schemaRefs>
-    <ds:schemaRef ds:uri="http://www.wps.cn/officeDocument/2013/wpsCustomData"/>
-  </ds:schemaRefs>
-</ds:datastoreItem>
 </file>
</xml_diff>